<commit_message>
Assignment with the table,forms,inline and block tag
</commit_message>
<xml_diff>
--- a/pooja/Q1.docx
+++ b/pooja/Q1.docx
@@ -100,21 +100,7 @@
         <w:rPr>
           <w:rFonts w:ascii="Courier New" w:hAnsi="Courier New" w:cs="Courier New"/>
         </w:rPr>
-        <w:t>&lt;div id</w:t>
-      </w:r>
-      <w:proofErr w:type="gramStart"/>
-      <w:r>
-        <w:rPr>
-          <w:rFonts w:ascii="Courier New" w:hAnsi="Courier New" w:cs="Courier New"/>
-        </w:rPr>
-        <w:t>=”footer</w:t>
-      </w:r>
-      <w:proofErr w:type="gramEnd"/>
-      <w:r>
-        <w:rPr>
-          <w:rFonts w:ascii="Courier New" w:hAnsi="Courier New" w:cs="Courier New"/>
-        </w:rPr>
-        <w:t>”&gt;</w:t>
+        <w:t>&lt;div id=”footer”&gt;</w:t>
       </w:r>
     </w:p>
     <w:p>
@@ -870,27 +856,7 @@
           <w:sz w:val="22"/>
           <w:szCs w:val="22"/>
         </w:rPr>
-        <w:t xml:space="preserve">Best practice is only one h1 tag per page with the keyword that you are trying to optimize for (and which contain the main title) and you can </w:t>
-      </w:r>
-      <w:proofErr w:type="gramStart"/>
-      <w:r>
-        <w:rPr>
-          <w:rFonts w:ascii="Calibri" w:hAnsi="Calibri" w:cs="Calibri"/>
-          <w:color w:val="333333"/>
-          <w:sz w:val="22"/>
-          <w:szCs w:val="22"/>
-        </w:rPr>
-        <w:t>optimized</w:t>
-      </w:r>
-      <w:proofErr w:type="gramEnd"/>
-      <w:r>
-        <w:rPr>
-          <w:rFonts w:ascii="Calibri" w:hAnsi="Calibri" w:cs="Calibri"/>
-          <w:color w:val="333333"/>
-          <w:sz w:val="22"/>
-          <w:szCs w:val="22"/>
-        </w:rPr>
-        <w:t xml:space="preserve"> the rest of your headings on that page in H2, H3, H4.</w:t>
+        <w:t>Best practice is only one h1 tag per page with the keyword that you are trying to optimize for (and which contain the main title) and you can optimized the rest of your headings on that page in H2, H3, H4.</w:t>
       </w:r>
     </w:p>
     <w:p>
@@ -1072,27 +1038,7 @@
           <w:spacing w:val="-1"/>
           <w:shd w:val="clear" w:color="auto" w:fill="FFFFFF"/>
         </w:rPr>
-        <w:t xml:space="preserve"> element represents text that is set off from the normal </w:t>
-      </w:r>
-      <w:proofErr w:type="gramStart"/>
-      <w:r>
-        <w:rPr>
-          <w:rFonts w:ascii="Arial" w:hAnsi="Arial" w:cs="Arial"/>
-          <w:color w:val="333333"/>
-          <w:spacing w:val="-1"/>
-          <w:shd w:val="clear" w:color="auto" w:fill="FFFFFF"/>
-        </w:rPr>
-        <w:t>prose ,</w:t>
-      </w:r>
-      <w:proofErr w:type="gramEnd"/>
-      <w:r>
-        <w:rPr>
-          <w:rFonts w:ascii="Arial" w:hAnsi="Arial" w:cs="Arial"/>
-          <w:color w:val="333333"/>
-          <w:spacing w:val="-1"/>
-          <w:shd w:val="clear" w:color="auto" w:fill="FFFFFF"/>
-        </w:rPr>
-        <w:t xml:space="preserve"> or when the text refers to the definition of a word instead of representing its semantic meaning.</w:t>
+        <w:t> element represents text that is set off from the normal prose , or when the text refers to the definition of a word instead of representing its semantic meaning.</w:t>
       </w:r>
     </w:p>
     <w:p>
@@ -1386,18 +1332,193 @@
     </w:p>
     <w:p>
       <w:r>
-        <w:t xml:space="preserve">We can store the image on same directory as well as can exist anywhere but we have to mention the path where the image is </w:t>
-      </w:r>
-      <w:proofErr w:type="gramStart"/>
-      <w:r>
-        <w:t>exist</w:t>
-      </w:r>
-      <w:proofErr w:type="gramEnd"/>
+        <w:t>We can store the image on same directory as well as can exist anywhere but we have to mention the path where the image is exist</w:t>
+      </w:r>
     </w:p>
     <w:p/>
     <w:p>
       <w:r>
         <w:t xml:space="preserve"> </w:t>
+      </w:r>
+    </w:p>
+    <w:p>
+      <w:r>
+        <w:rPr>
+          <w:rStyle w:val="Heading5Char"/>
+        </w:rPr>
+        <w:t>Q 9.1</w:t>
+      </w:r>
+      <w:r>
+        <w:t xml:space="preserve"> If &lt;span&gt; and &lt;div&gt; are semantically neutral (that is, they do not confer any meaning to the content they envelop), then why would you even use them? What possible benefit could we get from using these elements in our web page?</w:t>
+      </w:r>
+    </w:p>
+    <w:p>
+      <w:pPr>
+        <w:shd w:val="clear" w:color="auto" w:fill="FFFFFF"/>
+        <w:spacing w:after="0" w:line="240" w:lineRule="auto"/>
+        <w:rPr>
+          <w:rFonts w:asciiTheme="minorHAnsi" w:eastAsia="Times New Roman" w:hAnsiTheme="minorHAnsi" w:cstheme="minorHAnsi"/>
+          <w:color w:val="222222"/>
+          <w:lang w:eastAsia="en-IN"/>
+        </w:rPr>
+      </w:pPr>
+      <w:r>
+        <w:rPr>
+          <w:rFonts w:asciiTheme="minorHAnsi" w:eastAsia="Times New Roman" w:hAnsiTheme="minorHAnsi" w:cstheme="minorHAnsi"/>
+          <w:color w:val="222222"/>
+          <w:lang w:eastAsia="en-IN"/>
+        </w:rPr>
+        <w:t>Span is used for small chunk and div uses a large chunk of the HTML codes. </w:t>
+      </w:r>
+    </w:p>
+    <w:p>
+      <w:pPr>
+        <w:shd w:val="clear" w:color="auto" w:fill="FFFFFF"/>
+        <w:spacing w:after="0" w:line="240" w:lineRule="auto"/>
+        <w:rPr>
+          <w:rFonts w:asciiTheme="minorHAnsi" w:eastAsia="Times New Roman" w:hAnsiTheme="minorHAnsi" w:cstheme="minorHAnsi"/>
+          <w:color w:val="222222"/>
+          <w:lang w:eastAsia="en-IN"/>
+        </w:rPr>
+      </w:pPr>
+      <w:proofErr w:type="spellStart"/>
+      <w:r>
+        <w:rPr>
+          <w:rFonts w:asciiTheme="minorHAnsi" w:eastAsia="Times New Roman" w:hAnsiTheme="minorHAnsi" w:cstheme="minorHAnsi"/>
+          <w:color w:val="222222"/>
+          <w:lang w:eastAsia="en-IN"/>
+        </w:rPr>
+        <w:t>Div</w:t>
+      </w:r>
+      <w:proofErr w:type="spellEnd"/>
+      <w:r>
+        <w:rPr>
+          <w:rFonts w:asciiTheme="minorHAnsi" w:eastAsia="Times New Roman" w:hAnsiTheme="minorHAnsi" w:cstheme="minorHAnsi"/>
+          <w:color w:val="222222"/>
+          <w:lang w:eastAsia="en-IN"/>
+        </w:rPr>
+        <w:t> tag is most essentially used for HTML in web development because it helps to separate out data in the web pages and add only particular data to the web pages.</w:t>
+      </w:r>
+    </w:p>
+    <w:p>
+      <w:pPr>
+        <w:rPr>
+          <w:b/>
+          <w:bCs/>
+        </w:rPr>
+      </w:pPr>
+    </w:p>
+    <w:p>
+      <w:pPr>
+        <w:rPr>
+          <w:b/>
+          <w:bCs/>
+        </w:rPr>
+      </w:pPr>
+    </w:p>
+    <w:p>
+      <w:r>
+        <w:rPr>
+          <w:rStyle w:val="Heading5Char"/>
+        </w:rPr>
+        <w:t>Q 10.1</w:t>
+      </w:r>
+      <w:r>
+        <w:t xml:space="preserve"> List two inline elements and two block elements.</w:t>
+      </w:r>
+    </w:p>
+    <w:p>
+      <w:pPr>
+        <w:ind w:firstLine="720"/>
+      </w:pPr>
+      <w:r>
+        <w:t>Inline Elements:&lt;span&gt;&lt;script&gt;</w:t>
+      </w:r>
+    </w:p>
+    <w:p>
+      <w:pPr>
+        <w:ind w:firstLine="720"/>
+      </w:pPr>
+      <w:r>
+        <w:t>Block elements:&lt;div&gt;&lt;form&gt;</w:t>
+      </w:r>
+    </w:p>
+    <w:p>
+      <w:r>
+        <w:rPr>
+          <w:rStyle w:val="Heading5Char"/>
+        </w:rPr>
+        <w:t>Q 10.2</w:t>
+      </w:r>
+      <w:r>
+        <w:t xml:space="preserve"> List three differences between block and inline elements.</w:t>
+      </w:r>
+    </w:p>
+    <w:p>
+      <w:pPr>
+        <w:pStyle w:val="ListParagraph"/>
+        <w:numPr>
+          <w:ilvl w:val="0"/>
+          <w:numId w:val="4"/>
+        </w:numPr>
+        <w:rPr>
+          <w:rFonts w:asciiTheme="minorHAnsi" w:hAnsiTheme="minorHAnsi" w:cstheme="minorHAnsi"/>
+        </w:rPr>
+      </w:pPr>
+      <w:r>
+        <w:rPr>
+          <w:rFonts w:asciiTheme="minorHAnsi" w:hAnsiTheme="minorHAnsi" w:cstheme="minorHAnsi"/>
+          <w:color w:val="222222"/>
+          <w:shd w:val="clear" w:color="auto" w:fill="FFFFFF"/>
+        </w:rPr>
+        <w:t xml:space="preserve">level elements can be converted to inline and inline elements can just as easily    be converted to block with the display property in CSS. </w:t>
+      </w:r>
+    </w:p>
+    <w:p>
+      <w:pPr>
+        <w:pStyle w:val="ListParagraph"/>
+        <w:numPr>
+          <w:ilvl w:val="0"/>
+          <w:numId w:val="4"/>
+        </w:numPr>
+        <w:rPr>
+          <w:rFonts w:asciiTheme="minorHAnsi" w:hAnsiTheme="minorHAnsi" w:cstheme="minorHAnsi"/>
+        </w:rPr>
+      </w:pPr>
+      <w:r>
+        <w:rPr>
+          <w:rFonts w:asciiTheme="minorHAnsi" w:hAnsiTheme="minorHAnsi" w:cstheme="minorHAnsi"/>
+          <w:color w:val="222222"/>
+          <w:shd w:val="clear" w:color="auto" w:fill="FFFFFF"/>
+        </w:rPr>
+        <w:t>In general, block level elements are usually structural, while inline elements are usually text based.</w:t>
+      </w:r>
+    </w:p>
+    <w:p>
+      <w:pPr>
+        <w:pStyle w:val="ListParagraph"/>
+        <w:numPr>
+          <w:ilvl w:val="0"/>
+          <w:numId w:val="4"/>
+        </w:numPr>
+        <w:rPr>
+          <w:rFonts w:asciiTheme="minorHAnsi" w:hAnsiTheme="minorHAnsi" w:cstheme="minorHAnsi"/>
+        </w:rPr>
+      </w:pPr>
+      <w:r>
+        <w:rPr>
+          <w:rFonts w:asciiTheme="minorHAnsi" w:hAnsiTheme="minorHAnsi" w:cstheme="minorHAnsi"/>
+          <w:color w:val="000000"/>
+          <w:shd w:val="clear" w:color="auto" w:fill="FFFFFF"/>
+        </w:rPr>
+        <w:t>A block-level element always starts on a new line and takes up the full width available</w:t>
+      </w:r>
+      <w:r>
+        <w:rPr>
+          <w:rFonts w:asciiTheme="minorHAnsi" w:hAnsiTheme="minorHAnsi" w:cstheme="minorHAnsi"/>
+          <w:color w:val="000000"/>
+        </w:rPr>
+        <w:t xml:space="preserve"> An inline element does not start on a new line and only takes up as much width as necessary.</w:t>
       </w:r>
     </w:p>
     <w:p>
@@ -1709,6 +1830,92 @@
       </w:pPr>
     </w:lvl>
   </w:abstractNum>
+  <w:abstractNum w:abstractNumId="3" w15:restartNumberingAfterBreak="0">
+    <w:nsid w:val="4DF57D9B"/>
+    <w:multiLevelType w:val="hybridMultilevel"/>
+    <w:tmpl w:val="CD8038E8"/>
+    <w:lvl w:ilvl="0" w:tplc="4009000F">
+      <w:start w:val="1"/>
+      <w:numFmt w:val="decimal"/>
+      <w:lvlText w:val="%1."/>
+      <w:lvlJc w:val="left"/>
+      <w:pPr>
+        <w:ind w:left="1560" w:hanging="360"/>
+      </w:pPr>
+    </w:lvl>
+    <w:lvl w:ilvl="1" w:tplc="40090019" w:tentative="1">
+      <w:start w:val="1"/>
+      <w:numFmt w:val="lowerLetter"/>
+      <w:lvlText w:val="%2."/>
+      <w:lvlJc w:val="left"/>
+      <w:pPr>
+        <w:ind w:left="2280" w:hanging="360"/>
+      </w:pPr>
+    </w:lvl>
+    <w:lvl w:ilvl="2" w:tplc="4009001B" w:tentative="1">
+      <w:start w:val="1"/>
+      <w:numFmt w:val="lowerRoman"/>
+      <w:lvlText w:val="%3."/>
+      <w:lvlJc w:val="right"/>
+      <w:pPr>
+        <w:ind w:left="3000" w:hanging="180"/>
+      </w:pPr>
+    </w:lvl>
+    <w:lvl w:ilvl="3" w:tplc="4009000F" w:tentative="1">
+      <w:start w:val="1"/>
+      <w:numFmt w:val="decimal"/>
+      <w:lvlText w:val="%4."/>
+      <w:lvlJc w:val="left"/>
+      <w:pPr>
+        <w:ind w:left="3720" w:hanging="360"/>
+      </w:pPr>
+    </w:lvl>
+    <w:lvl w:ilvl="4" w:tplc="40090019" w:tentative="1">
+      <w:start w:val="1"/>
+      <w:numFmt w:val="lowerLetter"/>
+      <w:lvlText w:val="%5."/>
+      <w:lvlJc w:val="left"/>
+      <w:pPr>
+        <w:ind w:left="4440" w:hanging="360"/>
+      </w:pPr>
+    </w:lvl>
+    <w:lvl w:ilvl="5" w:tplc="4009001B" w:tentative="1">
+      <w:start w:val="1"/>
+      <w:numFmt w:val="lowerRoman"/>
+      <w:lvlText w:val="%6."/>
+      <w:lvlJc w:val="right"/>
+      <w:pPr>
+        <w:ind w:left="5160" w:hanging="180"/>
+      </w:pPr>
+    </w:lvl>
+    <w:lvl w:ilvl="6" w:tplc="4009000F" w:tentative="1">
+      <w:start w:val="1"/>
+      <w:numFmt w:val="decimal"/>
+      <w:lvlText w:val="%7."/>
+      <w:lvlJc w:val="left"/>
+      <w:pPr>
+        <w:ind w:left="5880" w:hanging="360"/>
+      </w:pPr>
+    </w:lvl>
+    <w:lvl w:ilvl="7" w:tplc="40090019" w:tentative="1">
+      <w:start w:val="1"/>
+      <w:numFmt w:val="lowerLetter"/>
+      <w:lvlText w:val="%8."/>
+      <w:lvlJc w:val="left"/>
+      <w:pPr>
+        <w:ind w:left="6600" w:hanging="360"/>
+      </w:pPr>
+    </w:lvl>
+    <w:lvl w:ilvl="8" w:tplc="4009001B" w:tentative="1">
+      <w:start w:val="1"/>
+      <w:numFmt w:val="lowerRoman"/>
+      <w:lvlText w:val="%9."/>
+      <w:lvlJc w:val="right"/>
+      <w:pPr>
+        <w:ind w:left="7320" w:hanging="180"/>
+      </w:pPr>
+    </w:lvl>
+  </w:abstractNum>
   <w:num w:numId="1">
     <w:abstractNumId w:val="0"/>
   </w:num>
@@ -1717,6 +1924,9 @@
   </w:num>
   <w:num w:numId="3">
     <w:abstractNumId w:val="2"/>
+  </w:num>
+  <w:num w:numId="4">
+    <w:abstractNumId w:val="3"/>
   </w:num>
 </w:numbering>
 </file>

</xml_diff>

<commit_message>
all Assignment are done
</commit_message>
<xml_diff>
--- a/pooja/Q1.docx
+++ b/pooja/Q1.docx
@@ -100,7 +100,21 @@
         <w:rPr>
           <w:rFonts w:ascii="Courier New" w:hAnsi="Courier New" w:cs="Courier New"/>
         </w:rPr>
-        <w:t>&lt;div id=”footer”&gt;</w:t>
+        <w:t>&lt;div id</w:t>
+      </w:r>
+      <w:proofErr w:type="gramStart"/>
+      <w:r>
+        <w:rPr>
+          <w:rFonts w:ascii="Courier New" w:hAnsi="Courier New" w:cs="Courier New"/>
+        </w:rPr>
+        <w:t>=”footer</w:t>
+      </w:r>
+      <w:proofErr w:type="gramEnd"/>
+      <w:r>
+        <w:rPr>
+          <w:rFonts w:ascii="Courier New" w:hAnsi="Courier New" w:cs="Courier New"/>
+        </w:rPr>
+        <w:t>”&gt;</w:t>
       </w:r>
     </w:p>
     <w:p>
@@ -856,7 +870,27 @@
           <w:sz w:val="22"/>
           <w:szCs w:val="22"/>
         </w:rPr>
-        <w:t>Best practice is only one h1 tag per page with the keyword that you are trying to optimize for (and which contain the main title) and you can optimized the rest of your headings on that page in H2, H3, H4.</w:t>
+        <w:t xml:space="preserve">Best practice is only one h1 tag per page with the keyword that you are trying to optimize for (and which contain the main title) and you can </w:t>
+      </w:r>
+      <w:proofErr w:type="gramStart"/>
+      <w:r>
+        <w:rPr>
+          <w:rFonts w:ascii="Calibri" w:hAnsi="Calibri" w:cs="Calibri"/>
+          <w:color w:val="333333"/>
+          <w:sz w:val="22"/>
+          <w:szCs w:val="22"/>
+        </w:rPr>
+        <w:t>optimized</w:t>
+      </w:r>
+      <w:proofErr w:type="gramEnd"/>
+      <w:r>
+        <w:rPr>
+          <w:rFonts w:ascii="Calibri" w:hAnsi="Calibri" w:cs="Calibri"/>
+          <w:color w:val="333333"/>
+          <w:sz w:val="22"/>
+          <w:szCs w:val="22"/>
+        </w:rPr>
+        <w:t xml:space="preserve"> the rest of your headings on that page in H2, H3, H4.</w:t>
       </w:r>
     </w:p>
     <w:p>
@@ -1038,7 +1072,27 @@
           <w:spacing w:val="-1"/>
           <w:shd w:val="clear" w:color="auto" w:fill="FFFFFF"/>
         </w:rPr>
-        <w:t> element represents text that is set off from the normal prose , or when the text refers to the definition of a word instead of representing its semantic meaning.</w:t>
+        <w:t xml:space="preserve"> element represents text that is set off from the normal </w:t>
+      </w:r>
+      <w:proofErr w:type="gramStart"/>
+      <w:r>
+        <w:rPr>
+          <w:rFonts w:ascii="Arial" w:hAnsi="Arial" w:cs="Arial"/>
+          <w:color w:val="333333"/>
+          <w:spacing w:val="-1"/>
+          <w:shd w:val="clear" w:color="auto" w:fill="FFFFFF"/>
+        </w:rPr>
+        <w:t>prose ,</w:t>
+      </w:r>
+      <w:proofErr w:type="gramEnd"/>
+      <w:r>
+        <w:rPr>
+          <w:rFonts w:ascii="Arial" w:hAnsi="Arial" w:cs="Arial"/>
+          <w:color w:val="333333"/>
+          <w:spacing w:val="-1"/>
+          <w:shd w:val="clear" w:color="auto" w:fill="FFFFFF"/>
+        </w:rPr>
+        <w:t xml:space="preserve"> or when the text refers to the definition of a word instead of representing its semantic meaning.</w:t>
       </w:r>
     </w:p>
     <w:p>
@@ -1332,8 +1386,13 @@
     </w:p>
     <w:p>
       <w:r>
-        <w:t>We can store the image on same directory as well as can exist anywhere but we have to mention the path where the image is exist</w:t>
-      </w:r>
+        <w:t xml:space="preserve">We can store the image on same directory as well as can exist anywhere but we have to mention the path where the image is </w:t>
+      </w:r>
+      <w:proofErr w:type="gramStart"/>
+      <w:r>
+        <w:t>exist</w:t>
+      </w:r>
+      <w:proofErr w:type="gramEnd"/>
     </w:p>
     <w:p/>
     <w:p>
@@ -1518,8 +1577,519 @@
           <w:rFonts w:asciiTheme="minorHAnsi" w:hAnsiTheme="minorHAnsi" w:cstheme="minorHAnsi"/>
           <w:color w:val="000000"/>
         </w:rPr>
-        <w:t xml:space="preserve"> An inline element does not start on a new line and only takes up as much width as necessary.</w:t>
-      </w:r>
+        <w:t xml:space="preserve"> </w:t>
+      </w:r>
+      <w:proofErr w:type="gramStart"/>
+      <w:r>
+        <w:rPr>
+          <w:rFonts w:asciiTheme="minorHAnsi" w:hAnsiTheme="minorHAnsi" w:cstheme="minorHAnsi"/>
+          <w:color w:val="000000"/>
+        </w:rPr>
+        <w:t>An</w:t>
+      </w:r>
+      <w:proofErr w:type="gramEnd"/>
+      <w:r>
+        <w:rPr>
+          <w:rFonts w:asciiTheme="minorHAnsi" w:hAnsiTheme="minorHAnsi" w:cstheme="minorHAnsi"/>
+          <w:color w:val="000000"/>
+        </w:rPr>
+        <w:t xml:space="preserve"> inline element does not start on a new line and only takes up as much width as necessary.</w:t>
+      </w:r>
+    </w:p>
+    <w:p>
+      <w:r>
+        <w:rPr>
+          <w:rStyle w:val="Heading5Char"/>
+        </w:rPr>
+        <w:t>Q 12.1</w:t>
+      </w:r>
+      <w:r>
+        <w:t xml:space="preserve"> The purpose of the </w:t>
+      </w:r>
+      <w:r>
+        <w:rPr>
+          <w:i/>
+        </w:rPr>
+        <w:t>‘</w:t>
+      </w:r>
+      <w:r>
+        <w:rPr>
+          <w:i/>
+        </w:rPr>
+        <w:t>action</w:t>
+      </w:r>
+      <w:r>
+        <w:rPr>
+          <w:i/>
+        </w:rPr>
+        <w:t>’</w:t>
+      </w:r>
+      <w:r>
+        <w:t xml:space="preserve"> attribute of an HTML form is defined as: </w:t>
+      </w:r>
+    </w:p>
+    <w:p>
+      <w:pPr>
+        <w:ind w:left="720"/>
+      </w:pPr>
+      <w:r>
+        <w:rPr>
+          <w:i/>
+        </w:rPr>
+        <w:t>‘</w:t>
+      </w:r>
+      <w:r>
+        <w:rPr>
+          <w:i/>
+        </w:rPr>
+        <w:t>The action attribute defines the location (an URL) where the form's collected data should be sent.</w:t>
+      </w:r>
+      <w:r>
+        <w:rPr>
+          <w:i/>
+        </w:rPr>
+        <w:t>’</w:t>
+      </w:r>
+      <w:r>
+        <w:t xml:space="preserve"> </w:t>
+      </w:r>
+    </w:p>
+    <w:p>
+      <w:r>
+        <w:t>Would it be reasonable to use the URL of a simple HTML page (</w:t>
+      </w:r>
+      <w:proofErr w:type="spellStart"/>
+      <w:r>
+        <w:t>eg</w:t>
+      </w:r>
+      <w:proofErr w:type="spellEnd"/>
+      <w:r>
+        <w:t xml:space="preserve">: </w:t>
+      </w:r>
+      <w:hyperlink r:id="rId5" w:history="1">
+        <w:r>
+          <w:rPr>
+            <w:rStyle w:val="Hyperlink"/>
+          </w:rPr>
+          <w:t>http://mywebsite.com/index.html</w:t>
+        </w:r>
+      </w:hyperlink>
+      <w:r>
+        <w:t xml:space="preserve">) as the value of the </w:t>
+      </w:r>
+      <w:r>
+        <w:rPr>
+          <w:i/>
+        </w:rPr>
+        <w:t>‘</w:t>
+      </w:r>
+      <w:r>
+        <w:rPr>
+          <w:i/>
+        </w:rPr>
+        <w:t>action</w:t>
+      </w:r>
+      <w:r>
+        <w:rPr>
+          <w:i/>
+        </w:rPr>
+        <w:t>’</w:t>
+      </w:r>
+      <w:r>
+        <w:t xml:space="preserve"> attribute of a form? Please support your answer with good reasons. This question probably goes beyond what you have learned in this section. You may have to do a little bit of independent study and reasoning to answer this question.</w:t>
+      </w:r>
+    </w:p>
+    <w:p/>
+    <w:p>
+      <w:r>
+        <w:t>Answers:</w:t>
+      </w:r>
+    </w:p>
+    <w:p>
+      <w:r>
+        <w:tab/>
+      </w:r>
+      <w:proofErr w:type="gramStart"/>
+      <w:r>
+        <w:t>Yes</w:t>
+      </w:r>
+      <w:proofErr w:type="gramEnd"/>
+      <w:r>
+        <w:t xml:space="preserve"> we can pass </w:t>
+      </w:r>
+      <w:proofErr w:type="spellStart"/>
+      <w:r>
+        <w:t>url</w:t>
+      </w:r>
+      <w:proofErr w:type="spellEnd"/>
+      <w:r>
+        <w:t xml:space="preserve"> two types of value such as </w:t>
+      </w:r>
+      <w:r>
+        <w:tab/>
+      </w:r>
+    </w:p>
+    <w:p>
+      <w:pPr>
+        <w:numPr>
+          <w:ilvl w:val="0"/>
+          <w:numId w:val="5"/>
+        </w:numPr>
+        <w:spacing w:before="100" w:beforeAutospacing="1" w:after="100" w:afterAutospacing="1" w:line="240" w:lineRule="auto"/>
+        <w:rPr>
+          <w:rFonts w:asciiTheme="minorHAnsi" w:eastAsia="Times New Roman" w:hAnsiTheme="minorHAnsi" w:cstheme="minorHAnsi"/>
+          <w:color w:val="000000"/>
+          <w:lang w:eastAsia="en-IN"/>
+        </w:rPr>
+      </w:pPr>
+      <w:r>
+        <w:rPr>
+          <w:rFonts w:asciiTheme="minorHAnsi" w:eastAsia="Times New Roman" w:hAnsiTheme="minorHAnsi" w:cstheme="minorHAnsi"/>
+          <w:color w:val="000000"/>
+          <w:lang w:eastAsia="en-IN"/>
+        </w:rPr>
+        <w:t>An absolute URL - points to another web site (like action="http://www.example.com/example.htm")</w:t>
+      </w:r>
+    </w:p>
+    <w:p>
+      <w:pPr>
+        <w:numPr>
+          <w:ilvl w:val="0"/>
+          <w:numId w:val="5"/>
+        </w:numPr>
+        <w:spacing w:before="100" w:beforeAutospacing="1" w:after="100" w:afterAutospacing="1" w:line="240" w:lineRule="auto"/>
+        <w:rPr>
+          <w:rFonts w:asciiTheme="minorHAnsi" w:eastAsia="Times New Roman" w:hAnsiTheme="minorHAnsi" w:cstheme="minorHAnsi"/>
+          <w:color w:val="000000"/>
+          <w:lang w:eastAsia="en-IN"/>
+        </w:rPr>
+      </w:pPr>
+      <w:r>
+        <w:rPr>
+          <w:rFonts w:asciiTheme="minorHAnsi" w:eastAsia="Times New Roman" w:hAnsiTheme="minorHAnsi" w:cstheme="minorHAnsi"/>
+          <w:color w:val="000000"/>
+          <w:lang w:eastAsia="en-IN"/>
+        </w:rPr>
+        <w:t>A relative URL - points to a file within a web site (like action="example.htm")</w:t>
+      </w:r>
+    </w:p>
+    <w:p>
+      <w:pPr>
+        <w:rPr>
+          <w:rFonts w:asciiTheme="minorHAnsi" w:hAnsiTheme="minorHAnsi" w:cstheme="minorHAnsi"/>
+        </w:rPr>
+      </w:pPr>
+    </w:p>
+    <w:p/>
+    <w:p>
+      <w:pPr>
+        <w:rPr>
+          <w:rFonts w:asciiTheme="minorHAnsi" w:hAnsiTheme="minorHAnsi" w:cstheme="minorHAnsi"/>
+        </w:rPr>
+      </w:pPr>
+      <w:r>
+        <w:rPr>
+          <w:rStyle w:val="Heading5Char"/>
+        </w:rPr>
+        <w:t>Q 12.2</w:t>
+      </w:r>
+      <w:r>
+        <w:t xml:space="preserve"> What is the &lt;</w:t>
+      </w:r>
+      <w:proofErr w:type="spellStart"/>
+      <w:r>
+        <w:t>fieldset</w:t>
+      </w:r>
+      <w:proofErr w:type="spellEnd"/>
+      <w:r>
+        <w:t>&gt; element and why would you use it?</w:t>
+      </w:r>
+    </w:p>
+    <w:p>
+      <w:pPr>
+        <w:shd w:val="clear" w:color="auto" w:fill="FFFFFF"/>
+        <w:rPr>
+          <w:rFonts w:asciiTheme="minorHAnsi" w:eastAsia="Times New Roman" w:hAnsiTheme="minorHAnsi" w:cstheme="minorHAnsi"/>
+          <w:color w:val="222222"/>
+          <w:lang w:eastAsia="en-IN"/>
+        </w:rPr>
+      </w:pPr>
+      <w:r>
+        <w:rPr>
+          <w:rFonts w:asciiTheme="minorHAnsi" w:hAnsiTheme="minorHAnsi" w:cstheme="minorHAnsi"/>
+        </w:rPr>
+        <w:tab/>
+      </w:r>
+      <w:r>
+        <w:rPr>
+          <w:rFonts w:asciiTheme="minorHAnsi" w:eastAsia="Times New Roman" w:hAnsiTheme="minorHAnsi" w:cstheme="minorHAnsi"/>
+          <w:color w:val="222222"/>
+          <w:lang w:eastAsia="en-IN"/>
+        </w:rPr>
+        <w:t>The HTML &lt;</w:t>
+      </w:r>
+      <w:proofErr w:type="spellStart"/>
+      <w:r>
+        <w:rPr>
+          <w:rFonts w:asciiTheme="minorHAnsi" w:eastAsia="Times New Roman" w:hAnsiTheme="minorHAnsi" w:cstheme="minorHAnsi"/>
+          <w:color w:val="222222"/>
+          <w:lang w:eastAsia="en-IN"/>
+        </w:rPr>
+        <w:t>fieldset</w:t>
+      </w:r>
+      <w:proofErr w:type="spellEnd"/>
+      <w:r>
+        <w:rPr>
+          <w:rFonts w:asciiTheme="minorHAnsi" w:eastAsia="Times New Roman" w:hAnsiTheme="minorHAnsi" w:cstheme="minorHAnsi"/>
+          <w:color w:val="222222"/>
+          <w:lang w:eastAsia="en-IN"/>
+        </w:rPr>
+        <w:t xml:space="preserve">&gt; element is used to group several controls as well as labels </w:t>
+      </w:r>
+      <w:proofErr w:type="gramStart"/>
+      <w:r>
+        <w:rPr>
+          <w:rFonts w:asciiTheme="minorHAnsi" w:eastAsia="Times New Roman" w:hAnsiTheme="minorHAnsi" w:cstheme="minorHAnsi"/>
+          <w:color w:val="222222"/>
+          <w:lang w:eastAsia="en-IN"/>
+        </w:rPr>
+        <w:t>( &lt;</w:t>
+      </w:r>
+      <w:proofErr w:type="gramEnd"/>
+      <w:r>
+        <w:rPr>
+          <w:rFonts w:asciiTheme="minorHAnsi" w:eastAsia="Times New Roman" w:hAnsiTheme="minorHAnsi" w:cstheme="minorHAnsi"/>
+          <w:color w:val="222222"/>
+          <w:lang w:eastAsia="en-IN"/>
+        </w:rPr>
+        <w:t xml:space="preserve">label&gt; ) within a web form as it is defined by MDN. </w:t>
+      </w:r>
+    </w:p>
+    <w:p>
+      <w:pPr>
+        <w:shd w:val="clear" w:color="auto" w:fill="FFFFFF"/>
+        <w:rPr>
+          <w:rFonts w:asciiTheme="minorHAnsi" w:eastAsia="Times New Roman" w:hAnsiTheme="minorHAnsi" w:cstheme="minorHAnsi"/>
+          <w:color w:val="222222"/>
+          <w:lang w:eastAsia="en-IN"/>
+        </w:rPr>
+      </w:pPr>
+      <w:r>
+        <w:rPr>
+          <w:rFonts w:asciiTheme="minorHAnsi" w:eastAsia="Times New Roman" w:hAnsiTheme="minorHAnsi" w:cstheme="minorHAnsi"/>
+          <w:color w:val="222222"/>
+          <w:lang w:eastAsia="en-IN"/>
+        </w:rPr>
+        <w:t>The </w:t>
+      </w:r>
+      <w:proofErr w:type="spellStart"/>
+      <w:r>
+        <w:rPr>
+          <w:rFonts w:asciiTheme="minorHAnsi" w:eastAsia="Times New Roman" w:hAnsiTheme="minorHAnsi" w:cstheme="minorHAnsi"/>
+          <w:color w:val="222222"/>
+          <w:lang w:eastAsia="en-IN"/>
+        </w:rPr>
+        <w:t>fieldset</w:t>
+      </w:r>
+      <w:proofErr w:type="spellEnd"/>
+      <w:r>
+        <w:rPr>
+          <w:rFonts w:asciiTheme="minorHAnsi" w:eastAsia="Times New Roman" w:hAnsiTheme="minorHAnsi" w:cstheme="minorHAnsi"/>
+          <w:color w:val="222222"/>
+          <w:lang w:eastAsia="en-IN"/>
+        </w:rPr>
+        <w:t xml:space="preserve"> tag allows you to logically group sets of fields in order that your forms be more descriptive.</w:t>
+      </w:r>
+    </w:p>
+    <w:p>
+      <w:pPr>
+        <w:rPr>
+          <w:b/>
+          <w:bCs/>
+        </w:rPr>
+      </w:pPr>
+    </w:p>
+    <w:p>
+      <w:r>
+        <w:rPr>
+          <w:rStyle w:val="Heading5Char"/>
+        </w:rPr>
+        <w:t>Q 13.1</w:t>
+      </w:r>
+      <w:r>
+        <w:t xml:space="preserve"> What is </w:t>
+      </w:r>
+      <w:r>
+        <w:t>‘</w:t>
+      </w:r>
+      <w:r>
+        <w:t>quirks mode</w:t>
+      </w:r>
+      <w:r>
+        <w:t>’</w:t>
+      </w:r>
+      <w:r>
+        <w:t xml:space="preserve"> in a browser, when is it activated, and what is the implication of it being activated for a web page?</w:t>
+      </w:r>
+    </w:p>
+    <w:p>
+      <w:pPr>
+        <w:ind w:firstLine="720"/>
+        <w:rPr>
+          <w:rFonts w:hAnsi="Calibri" w:cs="Calibri"/>
+          <w:color w:val="222222"/>
+          <w:shd w:val="clear" w:color="auto" w:fill="FFFFFF"/>
+        </w:rPr>
+      </w:pPr>
+      <w:r>
+        <w:rPr>
+          <w:rFonts w:hAnsi="Calibri" w:cs="Calibri"/>
+          <w:color w:val="222222"/>
+          <w:shd w:val="clear" w:color="auto" w:fill="FFFFFF"/>
+        </w:rPr>
+        <w:lastRenderedPageBreak/>
+        <w:t xml:space="preserve">quirks mode is for the old rules of browsers, they made it so that old websites that were written before the world wide web came and before HTML5 was invented don't break. </w:t>
+      </w:r>
+      <w:proofErr w:type="gramStart"/>
+      <w:r>
+        <w:rPr>
+          <w:rFonts w:hAnsi="Calibri" w:cs="Calibri"/>
+          <w:color w:val="222222"/>
+          <w:shd w:val="clear" w:color="auto" w:fill="FFFFFF"/>
+        </w:rPr>
+        <w:t>so</w:t>
+      </w:r>
+      <w:proofErr w:type="gramEnd"/>
+      <w:r>
+        <w:rPr>
+          <w:rFonts w:hAnsi="Calibri" w:cs="Calibri"/>
+          <w:color w:val="222222"/>
+          <w:shd w:val="clear" w:color="auto" w:fill="FFFFFF"/>
+        </w:rPr>
+        <w:t> quirks mode is just to support those websites that had incorrect CSS features.</w:t>
+      </w:r>
+    </w:p>
+    <w:p>
+      <w:pPr>
+        <w:ind w:firstLine="720"/>
+        <w:rPr>
+          <w:rFonts w:hAnsi="Calibri" w:cs="Calibri"/>
+        </w:rPr>
+      </w:pPr>
+    </w:p>
+    <w:p>
+      <w:r>
+        <w:rPr>
+          <w:rStyle w:val="Heading5Char"/>
+        </w:rPr>
+        <w:t>Q 1</w:t>
+      </w:r>
+      <w:r>
+        <w:rPr>
+          <w:rStyle w:val="Heading5Char"/>
+        </w:rPr>
+        <w:t>3</w:t>
+      </w:r>
+      <w:r>
+        <w:rPr>
+          <w:rStyle w:val="Heading5Char"/>
+        </w:rPr>
+        <w:t>.2</w:t>
+      </w:r>
+      <w:r>
+        <w:t xml:space="preserve"> This document (</w:t>
+      </w:r>
+      <w:hyperlink r:id="rId6" w:history="1">
+        <w:r>
+          <w:rPr>
+            <w:rStyle w:val="Hyperlink"/>
+          </w:rPr>
+          <w:t>http://alistapart.com/article/doctype</w:t>
+        </w:r>
+      </w:hyperlink>
+      <w:r>
+        <w:t xml:space="preserve">) lists several valid DOCTYPES while this document ( </w:t>
+      </w:r>
+      <w:hyperlink r:id="rId7" w:history="1">
+        <w:r>
+          <w:rPr>
+            <w:rStyle w:val="Hyperlink"/>
+          </w:rPr>
+          <w:t>https://developer.mozilla.org/en-US/docs/Web/Guide/HTML/Obsolete_things_to_avoid</w:t>
+        </w:r>
+      </w:hyperlink>
+      <w:r>
+        <w:t xml:space="preserve"> ) suggests the use of a DOCTYPE which isn</w:t>
+      </w:r>
+      <w:r>
+        <w:t>’</w:t>
+      </w:r>
+      <w:r>
+        <w:t>t even mentioned in the previous link. As a developer which advice would you follow and why?</w:t>
+      </w:r>
+    </w:p>
+    <w:p>
+      <w:pPr>
+        <w:rPr>
+          <w:rFonts w:asciiTheme="minorHAnsi" w:hAnsiTheme="minorHAnsi" w:cstheme="minorHAnsi"/>
+        </w:rPr>
+      </w:pPr>
+      <w:r>
+        <w:t>Yes I will follow the 2</w:t>
+      </w:r>
+      <w:proofErr w:type="gramStart"/>
+      <w:r>
+        <w:rPr>
+          <w:vertAlign w:val="superscript"/>
+        </w:rPr>
+        <w:t>nd</w:t>
+      </w:r>
+      <w:r>
+        <w:t xml:space="preserve">  </w:t>
+      </w:r>
+      <w:proofErr w:type="spellStart"/>
+      <w:r>
+        <w:t>url</w:t>
+      </w:r>
+      <w:proofErr w:type="spellEnd"/>
+      <w:proofErr w:type="gramEnd"/>
+      <w:r>
+        <w:t xml:space="preserve"> because </w:t>
+      </w:r>
+      <w:r>
+        <w:rPr>
+          <w:rFonts w:asciiTheme="minorHAnsi" w:hAnsiTheme="minorHAnsi" w:cstheme="minorHAnsi"/>
+          <w:color w:val="222222"/>
+          <w:shd w:val="clear" w:color="auto" w:fill="FFFFFF"/>
+        </w:rPr>
+        <w:t xml:space="preserve">DOCTYPEs are a key component of compliant web pages: your </w:t>
+      </w:r>
+      <w:proofErr w:type="spellStart"/>
+      <w:r>
+        <w:rPr>
+          <w:rFonts w:asciiTheme="minorHAnsi" w:hAnsiTheme="minorHAnsi" w:cstheme="minorHAnsi"/>
+          <w:color w:val="222222"/>
+          <w:shd w:val="clear" w:color="auto" w:fill="FFFFFF"/>
+        </w:rPr>
+        <w:t>markup</w:t>
+      </w:r>
+      <w:proofErr w:type="spellEnd"/>
+      <w:r>
+        <w:rPr>
+          <w:rFonts w:asciiTheme="minorHAnsi" w:hAnsiTheme="minorHAnsi" w:cstheme="minorHAnsi"/>
+          <w:color w:val="222222"/>
+          <w:shd w:val="clear" w:color="auto" w:fill="FFFFFF"/>
+        </w:rPr>
+        <w:t xml:space="preserve"> and CSS won’t validate without them.</w:t>
+      </w:r>
+    </w:p>
+    <w:p>
+      <w:pPr>
+        <w:pStyle w:val="Heading4"/>
+        <w:rPr>
+          <w:b/>
+        </w:rPr>
+      </w:pPr>
     </w:p>
     <w:p>
       <w:pPr>
@@ -1632,6 +2202,155 @@
     </w:lvl>
   </w:abstractNum>
   <w:abstractNum w:abstractNumId="1" w15:restartNumberingAfterBreak="0">
+    <w:nsid w:val="13597E93"/>
+    <w:multiLevelType w:val="multilevel"/>
+    <w:tmpl w:val="48DEDAFA"/>
+    <w:lvl w:ilvl="0">
+      <w:start w:val="1"/>
+      <w:numFmt w:val="bullet"/>
+      <w:lvlText w:val=""/>
+      <w:lvlJc w:val="left"/>
+      <w:pPr>
+        <w:tabs>
+          <w:tab w:val="num" w:pos="720"/>
+        </w:tabs>
+        <w:ind w:left="720" w:hanging="360"/>
+      </w:pPr>
+      <w:rPr>
+        <w:rFonts w:ascii="Symbol" w:hAnsi="Symbol" w:hint="default"/>
+        <w:sz w:val="20"/>
+      </w:rPr>
+    </w:lvl>
+    <w:lvl w:ilvl="1" w:tentative="1">
+      <w:start w:val="1"/>
+      <w:numFmt w:val="bullet"/>
+      <w:lvlText w:val="o"/>
+      <w:lvlJc w:val="left"/>
+      <w:pPr>
+        <w:tabs>
+          <w:tab w:val="num" w:pos="1440"/>
+        </w:tabs>
+        <w:ind w:left="1440" w:hanging="360"/>
+      </w:pPr>
+      <w:rPr>
+        <w:rFonts w:ascii="Courier New" w:hAnsi="Courier New" w:hint="default"/>
+        <w:sz w:val="20"/>
+      </w:rPr>
+    </w:lvl>
+    <w:lvl w:ilvl="2" w:tentative="1">
+      <w:start w:val="1"/>
+      <w:numFmt w:val="bullet"/>
+      <w:lvlText w:val=""/>
+      <w:lvlJc w:val="left"/>
+      <w:pPr>
+        <w:tabs>
+          <w:tab w:val="num" w:pos="2160"/>
+        </w:tabs>
+        <w:ind w:left="2160" w:hanging="360"/>
+      </w:pPr>
+      <w:rPr>
+        <w:rFonts w:ascii="Wingdings" w:hAnsi="Wingdings" w:hint="default"/>
+        <w:sz w:val="20"/>
+      </w:rPr>
+    </w:lvl>
+    <w:lvl w:ilvl="3" w:tentative="1">
+      <w:start w:val="1"/>
+      <w:numFmt w:val="bullet"/>
+      <w:lvlText w:val=""/>
+      <w:lvlJc w:val="left"/>
+      <w:pPr>
+        <w:tabs>
+          <w:tab w:val="num" w:pos="2880"/>
+        </w:tabs>
+        <w:ind w:left="2880" w:hanging="360"/>
+      </w:pPr>
+      <w:rPr>
+        <w:rFonts w:ascii="Wingdings" w:hAnsi="Wingdings" w:hint="default"/>
+        <w:sz w:val="20"/>
+      </w:rPr>
+    </w:lvl>
+    <w:lvl w:ilvl="4" w:tentative="1">
+      <w:start w:val="1"/>
+      <w:numFmt w:val="bullet"/>
+      <w:lvlText w:val=""/>
+      <w:lvlJc w:val="left"/>
+      <w:pPr>
+        <w:tabs>
+          <w:tab w:val="num" w:pos="3600"/>
+        </w:tabs>
+        <w:ind w:left="3600" w:hanging="360"/>
+      </w:pPr>
+      <w:rPr>
+        <w:rFonts w:ascii="Wingdings" w:hAnsi="Wingdings" w:hint="default"/>
+        <w:sz w:val="20"/>
+      </w:rPr>
+    </w:lvl>
+    <w:lvl w:ilvl="5" w:tentative="1">
+      <w:start w:val="1"/>
+      <w:numFmt w:val="bullet"/>
+      <w:lvlText w:val=""/>
+      <w:lvlJc w:val="left"/>
+      <w:pPr>
+        <w:tabs>
+          <w:tab w:val="num" w:pos="4320"/>
+        </w:tabs>
+        <w:ind w:left="4320" w:hanging="360"/>
+      </w:pPr>
+      <w:rPr>
+        <w:rFonts w:ascii="Wingdings" w:hAnsi="Wingdings" w:hint="default"/>
+        <w:sz w:val="20"/>
+      </w:rPr>
+    </w:lvl>
+    <w:lvl w:ilvl="6" w:tentative="1">
+      <w:start w:val="1"/>
+      <w:numFmt w:val="bullet"/>
+      <w:lvlText w:val=""/>
+      <w:lvlJc w:val="left"/>
+      <w:pPr>
+        <w:tabs>
+          <w:tab w:val="num" w:pos="5040"/>
+        </w:tabs>
+        <w:ind w:left="5040" w:hanging="360"/>
+      </w:pPr>
+      <w:rPr>
+        <w:rFonts w:ascii="Wingdings" w:hAnsi="Wingdings" w:hint="default"/>
+        <w:sz w:val="20"/>
+      </w:rPr>
+    </w:lvl>
+    <w:lvl w:ilvl="7" w:tentative="1">
+      <w:start w:val="1"/>
+      <w:numFmt w:val="bullet"/>
+      <w:lvlText w:val=""/>
+      <w:lvlJc w:val="left"/>
+      <w:pPr>
+        <w:tabs>
+          <w:tab w:val="num" w:pos="5760"/>
+        </w:tabs>
+        <w:ind w:left="5760" w:hanging="360"/>
+      </w:pPr>
+      <w:rPr>
+        <w:rFonts w:ascii="Wingdings" w:hAnsi="Wingdings" w:hint="default"/>
+        <w:sz w:val="20"/>
+      </w:rPr>
+    </w:lvl>
+    <w:lvl w:ilvl="8" w:tentative="1">
+      <w:start w:val="1"/>
+      <w:numFmt w:val="bullet"/>
+      <w:lvlText w:val=""/>
+      <w:lvlJc w:val="left"/>
+      <w:pPr>
+        <w:tabs>
+          <w:tab w:val="num" w:pos="6480"/>
+        </w:tabs>
+        <w:ind w:left="6480" w:hanging="360"/>
+      </w:pPr>
+      <w:rPr>
+        <w:rFonts w:ascii="Wingdings" w:hAnsi="Wingdings" w:hint="default"/>
+        <w:sz w:val="20"/>
+      </w:rPr>
+    </w:lvl>
+  </w:abstractNum>
+  <w:abstractNum w:abstractNumId="2" w15:restartNumberingAfterBreak="0">
     <w:nsid w:val="28BE4AD1"/>
     <w:multiLevelType w:val="hybridMultilevel"/>
     <w:tmpl w:val="EFD2D88C"/>
@@ -1744,7 +2463,7 @@
       </w:rPr>
     </w:lvl>
   </w:abstractNum>
-  <w:abstractNum w:abstractNumId="2" w15:restartNumberingAfterBreak="0">
+  <w:abstractNum w:abstractNumId="3" w15:restartNumberingAfterBreak="0">
     <w:nsid w:val="2C2A06AC"/>
     <w:multiLevelType w:val="hybridMultilevel"/>
     <w:tmpl w:val="69F08340"/>
@@ -1830,7 +2549,7 @@
       </w:pPr>
     </w:lvl>
   </w:abstractNum>
-  <w:abstractNum w:abstractNumId="3" w15:restartNumberingAfterBreak="0">
+  <w:abstractNum w:abstractNumId="4" w15:restartNumberingAfterBreak="0">
     <w:nsid w:val="4DF57D9B"/>
     <w:multiLevelType w:val="hybridMultilevel"/>
     <w:tmpl w:val="CD8038E8"/>
@@ -1920,13 +2639,16 @@
     <w:abstractNumId w:val="0"/>
   </w:num>
   <w:num w:numId="2">
-    <w:abstractNumId w:val="1"/>
+    <w:abstractNumId w:val="2"/>
   </w:num>
   <w:num w:numId="3">
-    <w:abstractNumId w:val="2"/>
+    <w:abstractNumId w:val="3"/>
   </w:num>
   <w:num w:numId="4">
-    <w:abstractNumId w:val="3"/>
+    <w:abstractNumId w:val="4"/>
+  </w:num>
+  <w:num w:numId="5">
+    <w:abstractNumId w:val="1"/>
   </w:num>
 </w:numbering>
 </file>
@@ -2496,6 +3218,16 @@
       <w:lang w:eastAsia="en-IN"/>
     </w:rPr>
   </w:style>
+  <w:style w:type="character" w:styleId="Hyperlink">
+    <w:name w:val="Hyperlink"/>
+    <w:basedOn w:val="DefaultParagraphFont"/>
+    <w:uiPriority w:val="99"/>
+    <w:rsid w:val="00391368"/>
+    <w:rPr>
+      <w:color w:val="0563C1"/>
+      <w:u w:val="single"/>
+    </w:rPr>
+  </w:style>
 </w:styles>
 </file>
 

</xml_diff>